<commit_message>
mer javadoc og noen cleanups
</commit_message>
<xml_diff>
--- a/documentation/rapport.docx
+++ b/documentation/rapport.docx
@@ -19,7 +19,21 @@
         <w:rPr>
           <w:b/>
         </w:rPr>
-        <w:t>Model View Controller</w:t>
+        <w:t xml:space="preserve">Model </w:t>
+      </w:r>
+      <w:proofErr w:type="spellStart"/>
+      <w:r>
+        <w:rPr>
+          <w:b/>
+        </w:rPr>
+        <w:t>View</w:t>
+      </w:r>
+      <w:proofErr w:type="spellEnd"/>
+      <w:r>
+        <w:rPr>
+          <w:b/>
+        </w:rPr>
+        <w:t xml:space="preserve"> Controller</w:t>
       </w:r>
     </w:p>
     <w:p/>
@@ -57,7 +71,15 @@
         <w:t>rategier for å takle den slags</w:t>
       </w:r>
       <w:r>
-        <w:t xml:space="preserve">. Vi hadde fått hint fra student assistent om at Model View Controller </w:t>
+        <w:t xml:space="preserve">. Vi hadde fått hint fra student assistent om at Model </w:t>
+      </w:r>
+      <w:proofErr w:type="spellStart"/>
+      <w:r>
+        <w:t>View</w:t>
+      </w:r>
+      <w:proofErr w:type="spellEnd"/>
+      <w:r>
+        <w:t xml:space="preserve"> Controller </w:t>
       </w:r>
       <w:r>
         <w:t>kunne være</w:t>
@@ -101,13 +123,27 @@
         <w:t xml:space="preserve"> ut at MVC kunne implementer</w:t>
       </w:r>
       <w:r>
-        <w:t>es på forskjellige måter i java.</w:t>
-      </w:r>
-      <w:r>
-        <w:t xml:space="preserve"> </w:t>
-      </w:r>
-      <w:r>
-        <w:t xml:space="preserve">Men på grunn av begge måtene i faglitteraturen virket </w:t>
+        <w:t xml:space="preserve">es på forskjellige måter i </w:t>
+      </w:r>
+      <w:proofErr w:type="spellStart"/>
+      <w:r>
+        <w:t>java</w:t>
+      </w:r>
+      <w:proofErr w:type="spellEnd"/>
+      <w:r>
+        <w:t>.</w:t>
+      </w:r>
+      <w:r>
+        <w:t xml:space="preserve"> </w:t>
+      </w:r>
+      <w:r>
+        <w:t xml:space="preserve">Men på grunn av begge </w:t>
+      </w:r>
+      <w:r>
+        <w:t>eksempler</w:t>
+      </w:r>
+      <w:r>
+        <w:t xml:space="preserve"> i faglitteraturen virket </w:t>
       </w:r>
       <w:r>
         <w:t>unødvendig</w:t>
@@ -116,7 +152,27 @@
         <w:t xml:space="preserve"> </w:t>
       </w:r>
       <w:r>
-        <w:t>omfattende, valgte vi en litt enklere (å kanskje naiv) tilnærming ved å benytte oss av rene java-klasser</w:t>
+        <w:t>omfattende</w:t>
+      </w:r>
+      <w:r>
+        <w:rPr>
+          <w:rStyle w:val="FootnoteReference"/>
+        </w:rPr>
+        <w:footnoteReference w:id="1"/>
+      </w:r>
+      <w:r>
+        <w:t>, valgte vi en litt enklere (å kanskje naiv) tilnærming ved å benytte oss av rene java-klasser</w:t>
+      </w:r>
+      <w:r>
+        <w:t xml:space="preserve"> (uten </w:t>
+      </w:r>
+      <w:proofErr w:type="spellStart"/>
+      <w:r>
+        <w:t>interfaces</w:t>
+      </w:r>
+      <w:proofErr w:type="spellEnd"/>
+      <w:r>
+        <w:t>)</w:t>
       </w:r>
       <w:r>
         <w:t xml:space="preserve">. </w:t>
@@ -169,9 +225,11 @@
       <w:r>
         <w:t>’</w:t>
       </w:r>
+      <w:proofErr w:type="spellStart"/>
       <w:r>
         <w:t>controller</w:t>
       </w:r>
+      <w:proofErr w:type="spellEnd"/>
       <w:r>
         <w:t>’</w:t>
       </w:r>
@@ -202,9 +260,11 @@
       <w:r>
         <w:t>’</w:t>
       </w:r>
+      <w:proofErr w:type="spellStart"/>
       <w:r>
         <w:t>view</w:t>
       </w:r>
+      <w:proofErr w:type="spellEnd"/>
       <w:r>
         <w:t>’</w:t>
       </w:r>
@@ -223,9 +283,11 @@
       <w:r>
         <w:t>’</w:t>
       </w:r>
+      <w:proofErr w:type="spellStart"/>
       <w:r>
         <w:t>model</w:t>
       </w:r>
+      <w:proofErr w:type="spellEnd"/>
       <w:r>
         <w:t>’</w:t>
       </w:r>
@@ -236,22 +298,79 @@
         <w:t xml:space="preserve"> </w:t>
       </w:r>
       <w:r>
-        <w:t xml:space="preserve"> Derfor </w:t>
-      </w:r>
-      <w:r>
-        <w:t>gir</w:t>
-      </w:r>
-      <w:r>
-        <w:t xml:space="preserve"> heller ikke</w:t>
-      </w:r>
-      <w:r>
-        <w:t xml:space="preserve"> faglitteratur</w:t>
-      </w:r>
-      <w:r>
-        <w:t xml:space="preserve"> </w:t>
-      </w:r>
-      <w:r>
-        <w:t>noen</w:t>
+        <w:t xml:space="preserve"> </w:t>
+      </w:r>
+      <w:r>
+        <w:t xml:space="preserve">Med forretnings-regler mener vi spesielle krav som data har. For eksempel har pris på varer en moms, men den avhenger av om kunden skal spise maten på restaurant eller ta med hjem. </w:t>
+      </w:r>
+      <w:r>
+        <w:t>Prisen avhenger også om varen overstiger en hvis sum, da frakt vil bli gratis.</w:t>
+      </w:r>
+      <w:r>
+        <w:t xml:space="preserve"> Dette kalles </w:t>
+      </w:r>
+      <w:proofErr w:type="spellStart"/>
+      <w:r>
+        <w:t>domain-specific</w:t>
+      </w:r>
+      <w:proofErr w:type="spellEnd"/>
+      <w:r>
+        <w:t xml:space="preserve"> business-</w:t>
+      </w:r>
+      <w:proofErr w:type="spellStart"/>
+      <w:r>
+        <w:t>rules</w:t>
+      </w:r>
+      <w:proofErr w:type="spellEnd"/>
+      <w:r>
+        <w:t>.</w:t>
+      </w:r>
+    </w:p>
+    <w:p>
+      <w:r>
+        <w:t>Den største f</w:t>
+      </w:r>
+      <w:r>
+        <w:t>orskjellen fra vår implementasjon og faglitteraturen</w:t>
+      </w:r>
+      <w:r>
+        <w:t xml:space="preserve"> sin</w:t>
+      </w:r>
+      <w:r>
+        <w:t xml:space="preserve">, var at vi valgte bort </w:t>
+      </w:r>
+      <w:r>
+        <w:t>observer</w:t>
+      </w:r>
+      <w:r>
+        <w:t>/</w:t>
+      </w:r>
+      <w:proofErr w:type="spellStart"/>
+      <w:r>
+        <w:t>observable</w:t>
+      </w:r>
+      <w:proofErr w:type="spellEnd"/>
+      <w:r>
+        <w:t xml:space="preserve"> til fordel for getter-metoder når en </w:t>
+      </w:r>
+      <w:proofErr w:type="spellStart"/>
+      <w:r>
+        <w:t>vi</w:t>
+      </w:r>
+      <w:r>
+        <w:t>ew</w:t>
+      </w:r>
+      <w:proofErr w:type="spellEnd"/>
+      <w:r>
+        <w:t xml:space="preserve"> lastes inn.</w:t>
+      </w:r>
+      <w:r>
+        <w:t xml:space="preserve"> Vi syntes dette ble for komplekst å implementere.</w:t>
+      </w:r>
+    </w:p>
+    <w:p>
+      <w:r>
+        <w:t>MVC har ingen</w:t>
       </w:r>
       <w:r>
         <w:t xml:space="preserve"> absolutt </w:t>
@@ -275,6 +394,9 @@
         <w:t xml:space="preserve"> </w:t>
       </w:r>
       <w:r>
+        <w:t xml:space="preserve">litteraturen </w:t>
+      </w:r>
+      <w:r>
         <w:t xml:space="preserve">poengterer at vi står fritt til å velge </w:t>
       </w:r>
       <w:r>
@@ -332,13 +454,7 @@
         <w:t>te skal</w:t>
       </w:r>
       <w:r>
-        <w:t xml:space="preserve"> implementeres gitt de </w:t>
-      </w:r>
-      <w:r>
-        <w:t>forutsetninger</w:t>
-      </w:r>
-      <w:r>
-        <w:t xml:space="preserve"> det</w:t>
+        <w:t xml:space="preserve"> implementeres gitt de forutsetninger det</w:t>
       </w:r>
       <w:r>
         <w:t xml:space="preserve"> aktuelle programmeringsspråkets</w:t>
@@ -397,10 +513,50 @@
         <w:t xml:space="preserve"> og database. Dette gjorde at behovet for å strukturere kode i henhold til MVC ble enda mer trykkende. Vi valgte derfor å lage mappestrukturen i </w:t>
       </w:r>
       <w:r>
-        <w:t>henholdsvis tre java pakker, model, view og controller. Pakken</w:t>
-      </w:r>
-      <w:r>
-        <w:t xml:space="preserve"> ’model’ inneholdt all database-</w:t>
+        <w:t xml:space="preserve">henholdsvis tre </w:t>
+      </w:r>
+      <w:proofErr w:type="spellStart"/>
+      <w:r>
+        <w:t>java</w:t>
+      </w:r>
+      <w:proofErr w:type="spellEnd"/>
+      <w:r>
+        <w:t xml:space="preserve"> pakker, </w:t>
+      </w:r>
+      <w:proofErr w:type="spellStart"/>
+      <w:r>
+        <w:t>model</w:t>
+      </w:r>
+      <w:proofErr w:type="spellEnd"/>
+      <w:r>
+        <w:t xml:space="preserve">, </w:t>
+      </w:r>
+      <w:proofErr w:type="spellStart"/>
+      <w:r>
+        <w:t>view</w:t>
+      </w:r>
+      <w:proofErr w:type="spellEnd"/>
+      <w:r>
+        <w:t xml:space="preserve"> og </w:t>
+      </w:r>
+      <w:proofErr w:type="spellStart"/>
+      <w:r>
+        <w:t>controller</w:t>
+      </w:r>
+      <w:proofErr w:type="spellEnd"/>
+      <w:r>
+        <w:t>. Pakken</w:t>
+      </w:r>
+      <w:r>
+        <w:t xml:space="preserve"> ’</w:t>
+      </w:r>
+      <w:proofErr w:type="spellStart"/>
+      <w:r>
+        <w:t>model</w:t>
+      </w:r>
+      <w:proofErr w:type="spellEnd"/>
+      <w:r>
+        <w:t>’ inneholdt all database-</w:t>
       </w:r>
       <w:r>
         <w:t>spesifikke filer,</w:t>
@@ -409,7 +565,15 @@
         <w:t xml:space="preserve"> forretnings-logikk og domene-data</w:t>
       </w:r>
       <w:r>
-        <w:t xml:space="preserve">  ’view’</w:t>
+        <w:t xml:space="preserve">  ’</w:t>
+      </w:r>
+      <w:proofErr w:type="spellStart"/>
+      <w:r>
+        <w:t>view</w:t>
+      </w:r>
+      <w:proofErr w:type="spellEnd"/>
+      <w:r>
+        <w:t>’</w:t>
       </w:r>
       <w:r>
         <w:t xml:space="preserve"> inn</w:t>
@@ -429,11 +593,16 @@
       <w:r>
         <w:t>’</w:t>
       </w:r>
+      <w:proofErr w:type="spellStart"/>
       <w:r>
         <w:t>c</w:t>
       </w:r>
       <w:r>
-        <w:t xml:space="preserve">ontroller’ </w:t>
+        <w:t>ontroller</w:t>
+      </w:r>
+      <w:proofErr w:type="spellEnd"/>
+      <w:r>
+        <w:t xml:space="preserve">’ </w:t>
       </w:r>
       <w:r>
         <w:t>hadde</w:t>
@@ -457,7 +626,15 @@
         <w:t xml:space="preserve">Vi så oss nødt til </w:t>
       </w:r>
       <w:r>
-        <w:t>å lage controlleren etter hvert som grensesnitt-sidene ble ferdig-lagd.</w:t>
+        <w:t xml:space="preserve">å lage </w:t>
+      </w:r>
+      <w:proofErr w:type="spellStart"/>
+      <w:r>
+        <w:t>controlleren</w:t>
+      </w:r>
+      <w:proofErr w:type="spellEnd"/>
+      <w:r>
+        <w:t xml:space="preserve"> etter hvert som grensesnitt-sidene ble ferdig-lagd.</w:t>
       </w:r>
       <w:r>
         <w:t xml:space="preserve"> </w:t>
@@ -490,7 +667,15 @@
         <w:t xml:space="preserve"> til</w:t>
       </w:r>
       <w:r>
-        <w:t xml:space="preserve"> view, </w:t>
+        <w:t xml:space="preserve"> </w:t>
+      </w:r>
+      <w:proofErr w:type="spellStart"/>
+      <w:r>
+        <w:t>view</w:t>
+      </w:r>
+      <w:proofErr w:type="spellEnd"/>
+      <w:r>
+        <w:t xml:space="preserve">, </w:t>
       </w:r>
       <w:r>
         <w:t>men</w:t>
@@ -540,6 +725,7 @@
       <w:r>
         <w:t xml:space="preserve">lt med at vi lagde kontrolleren. Ved å benytte oss av å </w:t>
       </w:r>
+      <w:proofErr w:type="spellStart"/>
       <w:r>
         <w:t>p</w:t>
       </w:r>
@@ -549,6 +735,7 @@
       <w:r>
         <w:t>rogrammere</w:t>
       </w:r>
+      <w:proofErr w:type="spellEnd"/>
       <w:r>
         <w:t xml:space="preserve"> for raskt ku</w:t>
       </w:r>
@@ -559,7 +746,15 @@
         <w:t>den ene</w:t>
       </w:r>
       <w:r>
-        <w:t xml:space="preserve"> oppdatere modellen parallelt med utviklingen controlleren. </w:t>
+        <w:t xml:space="preserve"> oppdatere modellen parallelt med utviklingen </w:t>
+      </w:r>
+      <w:proofErr w:type="spellStart"/>
+      <w:r>
+        <w:t>controlleren</w:t>
+      </w:r>
+      <w:proofErr w:type="spellEnd"/>
+      <w:r>
+        <w:t xml:space="preserve">. </w:t>
       </w:r>
       <w:r>
         <w:t>Dette resulterte i</w:t>
@@ -576,8 +771,13 @@
         <w:t xml:space="preserve">da </w:t>
       </w:r>
       <w:r>
-        <w:t>rollen som model</w:t>
-      </w:r>
+        <w:t xml:space="preserve">rollen som </w:t>
+      </w:r>
+      <w:proofErr w:type="spellStart"/>
+      <w:r>
+        <w:t>model</w:t>
+      </w:r>
+      <w:proofErr w:type="spellEnd"/>
       <w:r>
         <w:t>-</w:t>
       </w:r>
@@ -588,8 +788,13 @@
         <w:t xml:space="preserve">for </w:t>
       </w:r>
       <w:r>
-        <w:t>den som lagde controlleren</w:t>
-      </w:r>
+        <w:t xml:space="preserve">den som lagde </w:t>
+      </w:r>
+      <w:proofErr w:type="spellStart"/>
+      <w:r>
+        <w:t>controlleren</w:t>
+      </w:r>
+      <w:proofErr w:type="spellEnd"/>
       <w:r>
         <w:t>.</w:t>
       </w:r>
@@ -633,11 +838,7 @@
         <w:t>og mangler</w:t>
       </w:r>
       <w:r>
-        <w:t xml:space="preserve"> dokumentasjon på kildekoden man programmerer opp mot, blir </w:t>
-      </w:r>
-      <w:r>
-        <w:lastRenderedPageBreak/>
-        <w:t>programmeringen betydelige mer ineffektiv</w:t>
+        <w:t xml:space="preserve"> dokumentasjon på kildekoden man programmerer opp mot, blir programmeringen betydelige mer ineffektiv</w:t>
       </w:r>
       <w:r>
         <w:t xml:space="preserve"> og frustrerende.</w:t>
@@ -649,22 +850,84 @@
         <w:t>i maste</w:t>
       </w:r>
       <w:r>
-        <w:t xml:space="preserve">r før javadoc er skrevet. Altså, </w:t>
-      </w:r>
-      <w:r>
-        <w:t>skriv javadoc før man deler kode på github.</w:t>
-      </w:r>
-      <w:r>
-        <w:t xml:space="preserve"> </w:t>
-      </w:r>
-      <w:r>
-        <w:t>Forsinkelser i sprint 5 fra gui-gruppa førte til at vi måtte avvente med å ferdigstille controller inntil</w:t>
+        <w:t xml:space="preserve">r før </w:t>
+      </w:r>
+      <w:proofErr w:type="spellStart"/>
+      <w:r>
+        <w:t>javadoc</w:t>
+      </w:r>
+      <w:proofErr w:type="spellEnd"/>
+      <w:r>
+        <w:t xml:space="preserve"> er skrevet. Altså, </w:t>
+      </w:r>
+      <w:r>
+        <w:t xml:space="preserve">skriv </w:t>
+      </w:r>
+      <w:proofErr w:type="spellStart"/>
+      <w:r>
+        <w:t>javadoc</w:t>
+      </w:r>
+      <w:proofErr w:type="spellEnd"/>
+      <w:r>
+        <w:t xml:space="preserve"> før man deler kode på </w:t>
+      </w:r>
+      <w:proofErr w:type="spellStart"/>
+      <w:r>
+        <w:t>github</w:t>
+      </w:r>
+      <w:proofErr w:type="spellEnd"/>
+      <w:r>
+        <w:t>.</w:t>
+      </w:r>
+      <w:r>
+        <w:t xml:space="preserve"> </w:t>
+      </w:r>
+      <w:r>
+        <w:t xml:space="preserve">Forsinkelser i sprint 5 fra </w:t>
+      </w:r>
+      <w:proofErr w:type="spellStart"/>
+      <w:r>
+        <w:t>gui</w:t>
+      </w:r>
+      <w:proofErr w:type="spellEnd"/>
+      <w:r>
+        <w:t xml:space="preserve">-gruppa førte til at vi måtte avvente med å ferdigstille </w:t>
+      </w:r>
+      <w:proofErr w:type="spellStart"/>
+      <w:r>
+        <w:t>controller</w:t>
+      </w:r>
+      <w:proofErr w:type="spellEnd"/>
+      <w:r>
+        <w:t xml:space="preserve"> inntil</w:t>
       </w:r>
       <w:r>
         <w:t xml:space="preserve"> alle hadde lagd ferdig grensesnittene.</w:t>
       </w:r>
       <w:r>
-        <w:t xml:space="preserve"> Sigurd brukte sprint 5 og 6 til å oppdatere deler av model, og controller etterhvert som vi ble</w:t>
+        <w:t xml:space="preserve"> </w:t>
+      </w:r>
+      <w:r>
+        <w:t xml:space="preserve">Vi </w:t>
+      </w:r>
+      <w:r>
+        <w:t xml:space="preserve">brukte sprint 5 og 6 til å oppdatere deler av </w:t>
+      </w:r>
+      <w:proofErr w:type="spellStart"/>
+      <w:r>
+        <w:t>model</w:t>
+      </w:r>
+      <w:proofErr w:type="spellEnd"/>
+      <w:r>
+        <w:t xml:space="preserve">, og </w:t>
+      </w:r>
+      <w:proofErr w:type="spellStart"/>
+      <w:r>
+        <w:t>controller</w:t>
+      </w:r>
+      <w:proofErr w:type="spellEnd"/>
+      <w:r>
+        <w:t xml:space="preserve"> etterhvert som vi ble</w:t>
       </w:r>
       <w:r>
         <w:t xml:space="preserve"> bedre</w:t>
@@ -699,10 +962,1161 @@
       </w:r>
       <w:r>
         <w:t>grammering.</w:t>
+      </w:r>
+      <w:r>
+        <w:t xml:space="preserve"> Parprogrammering går ut på at to programmere sitter ved samme maskin og programmerer på ett tastatur. Den ene som programmerer inntar fører-rollen mens den andre </w:t>
+      </w:r>
+      <w:r>
+        <w:t xml:space="preserve">inntar </w:t>
+      </w:r>
+      <w:r>
+        <w:t xml:space="preserve">navigatør-rollen. </w:t>
+      </w:r>
+      <w:r>
+        <w:t>Motivasjonen for å gjøre dette ligger i å redu</w:t>
+      </w:r>
+      <w:r>
+        <w:t>sere antallet feil i programmet. Dette skjer ved at programmerer (fører) fokuserer på de små taktiske løsninger, for eksempel hvordan man lager en for-løkke, hvor den andre (navigatøren) ser programmet fra et design-perspektiv</w:t>
+      </w:r>
+      <w:r>
+        <w:t xml:space="preserve"> – </w:t>
+      </w:r>
+      <w:r>
+        <w:t>altså de strategiske</w:t>
+      </w:r>
+      <w:r>
+        <w:t xml:space="preserve"> valgene.</w:t>
+      </w:r>
+      <w:r>
+        <w:t xml:space="preserve"> </w:t>
+      </w:r>
+      <w:r>
+        <w:t>Psykologien spiller her en viktig rolle. Følelsen av å ikke ville svikte den man parprogrammerer med gjør at du alltid er skjerpet.</w:t>
+      </w:r>
+      <w:r>
+        <w:t xml:space="preserve"> Og </w:t>
+      </w:r>
+      <w:r>
+        <w:t>hvor den ene</w:t>
+      </w:r>
+      <w:r>
+        <w:t xml:space="preserve"> kan stille spørsmål </w:t>
+      </w:r>
+      <w:r>
+        <w:t>til den andre – som da inntar en ekspertrolle</w:t>
+      </w:r>
+      <w:r>
+        <w:t>.  Vi opplevde parprogrammering som en effektiv måte for å kunne lære seg den koden man skulle programmere opp mot (</w:t>
+      </w:r>
+      <w:proofErr w:type="spellStart"/>
+      <w:r>
+        <w:t>controll</w:t>
+      </w:r>
+      <w:r>
+        <w:t>er</w:t>
+      </w:r>
+      <w:proofErr w:type="spellEnd"/>
+      <w:r>
+        <w:t xml:space="preserve"> </w:t>
+      </w:r>
+      <w:proofErr w:type="spellStart"/>
+      <w:r>
+        <w:t>vs</w:t>
+      </w:r>
+      <w:proofErr w:type="spellEnd"/>
+      <w:r>
+        <w:t xml:space="preserve"> </w:t>
+      </w:r>
+      <w:proofErr w:type="spellStart"/>
+      <w:r>
+        <w:t>model</w:t>
+      </w:r>
+      <w:proofErr w:type="spellEnd"/>
+      <w:r>
+        <w:t xml:space="preserve">), spesielt siden store </w:t>
+      </w:r>
+      <w:r>
+        <w:t>del</w:t>
+      </w:r>
+      <w:r>
+        <w:t>er av</w:t>
+      </w:r>
+      <w:r>
+        <w:t xml:space="preserve"> </w:t>
+      </w:r>
+      <w:proofErr w:type="spellStart"/>
+      <w:r>
+        <w:t>javadoc</w:t>
+      </w:r>
+      <w:proofErr w:type="spellEnd"/>
+      <w:r>
+        <w:t xml:space="preserve"> manglet</w:t>
+      </w:r>
+      <w:r>
+        <w:t xml:space="preserve"> på daværende tidspunkt</w:t>
+      </w:r>
+      <w:r>
+        <w:t>.</w:t>
+      </w:r>
+      <w:r>
+        <w:t xml:space="preserve"> </w:t>
+      </w:r>
+      <w:r>
+        <w:tab/>
+      </w:r>
+    </w:p>
+    <w:p>
+      <w:r>
+        <w:t xml:space="preserve">Siden gruppen jobbet mye hver for seg i starten ble vi nødt til å </w:t>
+      </w:r>
+      <w:proofErr w:type="spellStart"/>
+      <w:r>
+        <w:t>parprogrammere</w:t>
+      </w:r>
+      <w:proofErr w:type="spellEnd"/>
+      <w:r>
+        <w:t xml:space="preserve"> for å impl</w:t>
+      </w:r>
+      <w:r>
+        <w:t>e</w:t>
+      </w:r>
+      <w:r>
+        <w:t>menter</w:t>
+      </w:r>
+      <w:r>
+        <w:t xml:space="preserve">e </w:t>
+      </w:r>
+      <w:proofErr w:type="spellStart"/>
+      <w:r>
+        <w:t>controlleren</w:t>
+      </w:r>
+      <w:proofErr w:type="spellEnd"/>
+      <w:r>
+        <w:t xml:space="preserve"> med </w:t>
+      </w:r>
+      <w:proofErr w:type="spellStart"/>
+      <w:r>
+        <w:t>view</w:t>
+      </w:r>
+      <w:proofErr w:type="spellEnd"/>
+      <w:r>
+        <w:t>. Samtidig som at vi pa</w:t>
+      </w:r>
+      <w:r>
+        <w:t xml:space="preserve">r-programmerte </w:t>
+      </w:r>
+      <w:proofErr w:type="spellStart"/>
+      <w:r>
+        <w:t>controlleren</w:t>
+      </w:r>
+      <w:proofErr w:type="spellEnd"/>
+      <w:r>
+        <w:t xml:space="preserve"> bedret vi forståelsen av </w:t>
+      </w:r>
+      <w:proofErr w:type="spellStart"/>
+      <w:r>
+        <w:t>modelen</w:t>
+      </w:r>
+      <w:proofErr w:type="spellEnd"/>
+      <w:r>
+        <w:t xml:space="preserve">, og </w:t>
+      </w:r>
+      <w:r>
+        <w:t xml:space="preserve">som konsekvens </w:t>
+      </w:r>
+      <w:r>
+        <w:t>ble</w:t>
+      </w:r>
+      <w:r>
+        <w:t xml:space="preserve"> den umiddelbart </w:t>
+      </w:r>
+      <w:r>
+        <w:t>oppdatert.</w:t>
+      </w:r>
+      <w:r>
+        <w:t xml:space="preserve"> I sprint 5 ble parprogrammering et viktig verktøy for å</w:t>
+      </w:r>
+      <w:r>
+        <w:t xml:space="preserve"> ta igjen det tapte fra sprint 4.</w:t>
+      </w:r>
+      <w:r>
+        <w:t xml:space="preserve"> Selv om motivasjonen for par-programmering er å reduserer antallet feil i programmet, opplevde vi at parprogrammering ga oss en høyere produktivitet, enn om vi satt hver for oss. </w:t>
+      </w:r>
+    </w:p>
+    <w:p/>
+    <w:p>
+      <w:pPr>
+        <w:rPr>
+          <w:b/>
+        </w:rPr>
+      </w:pPr>
+      <w:proofErr w:type="spellStart"/>
+      <w:r>
+        <w:rPr>
+          <w:b/>
+        </w:rPr>
+        <w:t>Git</w:t>
+      </w:r>
+      <w:proofErr w:type="spellEnd"/>
+    </w:p>
+    <w:p>
+      <w:r>
+        <w:t>Vi val</w:t>
+      </w:r>
+      <w:r>
+        <w:t xml:space="preserve">gte allerede på møte 1 å bruke </w:t>
+      </w:r>
+      <w:proofErr w:type="spellStart"/>
+      <w:r>
+        <w:t>G</w:t>
+      </w:r>
+      <w:r>
+        <w:t>it</w:t>
+      </w:r>
+      <w:proofErr w:type="spellEnd"/>
+      <w:r>
+        <w:t xml:space="preserve"> til</w:t>
+      </w:r>
+      <w:r>
+        <w:t xml:space="preserve"> å holde kontroll på kildekode.</w:t>
+      </w:r>
+    </w:p>
+    <w:p>
+      <w:r>
+        <w:t xml:space="preserve">Opplæring i bruk av </w:t>
+      </w:r>
+      <w:proofErr w:type="spellStart"/>
+      <w:r>
+        <w:t>G</w:t>
+      </w:r>
+      <w:r>
+        <w:t>it</w:t>
+      </w:r>
+      <w:proofErr w:type="spellEnd"/>
+      <w:r>
+        <w:t xml:space="preserve"> bød på utfordringer siden ingen, utenom </w:t>
+      </w:r>
+      <w:r>
+        <w:t xml:space="preserve">ett medlem, </w:t>
+      </w:r>
+      <w:r>
+        <w:t>hadde tidligere erfaring med bruk av verktø</w:t>
+      </w:r>
+      <w:r>
+        <w:t xml:space="preserve">yet. Selv han hadde ikke brukt </w:t>
+      </w:r>
+      <w:proofErr w:type="spellStart"/>
+      <w:r>
+        <w:t>G</w:t>
+      </w:r>
+      <w:r>
+        <w:t>it</w:t>
+      </w:r>
+      <w:proofErr w:type="spellEnd"/>
+      <w:r>
+        <w:t xml:space="preserve"> i et større prosjekt før. Derfor måtte vi planlegge hvordan arbeidsflyt skulle være og hvem som skulle styre hva. Etter litt kursing</w:t>
+      </w:r>
+      <w:r>
+        <w:t xml:space="preserve"> – fra vår </w:t>
+      </w:r>
+      <w:r>
+        <w:t xml:space="preserve">selvutnevnte </w:t>
+      </w:r>
+      <w:proofErr w:type="spellStart"/>
+      <w:r>
+        <w:t>gitmaster</w:t>
+      </w:r>
+      <w:proofErr w:type="spellEnd"/>
+      <w:r>
+        <w:t xml:space="preserve"> – kastet vi oss ut i det. Det tok 2-3 sprinter før alle had</w:t>
+      </w:r>
+      <w:r>
+        <w:t xml:space="preserve">de hentet og delt kode over </w:t>
+      </w:r>
+      <w:proofErr w:type="spellStart"/>
+      <w:r>
+        <w:t>github</w:t>
+      </w:r>
+      <w:proofErr w:type="spellEnd"/>
+      <w:r>
+        <w:t xml:space="preserve">. </w:t>
+      </w:r>
+      <w:proofErr w:type="spellStart"/>
+      <w:r>
+        <w:t>Github</w:t>
+      </w:r>
+      <w:proofErr w:type="spellEnd"/>
+      <w:r>
+        <w:t xml:space="preserve"> fungerte som en sentralisert kode-brønn</w:t>
       </w:r>
       <w:bookmarkStart w:id="0" w:name="_GoBack"/>
       <w:bookmarkEnd w:id="0"/>
-    </w:p>
+      <w:r>
+        <w:t xml:space="preserve">. </w:t>
+      </w:r>
+      <w:r>
+        <w:t xml:space="preserve">Lærings-kurven kan sies å ha vært bratt – men alle har vært enige om dette har vært nyttig </w:t>
+      </w:r>
+      <w:r>
+        <w:t>kunnskap</w:t>
+      </w:r>
+      <w:r>
+        <w:t xml:space="preserve"> til en senere anledning.</w:t>
+      </w:r>
+    </w:p>
+    <w:p/>
+    <w:p>
+      <w:r>
+        <w:t>Arbeidsflyt</w:t>
+      </w:r>
+    </w:p>
+    <w:p>
+      <w:proofErr w:type="spellStart"/>
+      <w:r>
+        <w:t>Git</w:t>
+      </w:r>
+      <w:proofErr w:type="spellEnd"/>
+      <w:r>
+        <w:t xml:space="preserve"> er til forskjell fra SVN desentralisert noe vi mente ville skalere bedre for</w:t>
+      </w:r>
+      <w:r>
+        <w:t xml:space="preserve"> den enkelte utvikler. Med </w:t>
+      </w:r>
+      <w:r>
+        <w:t>desentralisert</w:t>
+      </w:r>
+      <w:r>
+        <w:t xml:space="preserve"> mener vi </w:t>
+      </w:r>
+      <w:r>
+        <w:t xml:space="preserve">at hver enkelt </w:t>
+      </w:r>
+      <w:r>
+        <w:t>gruppemedlem</w:t>
+      </w:r>
+      <w:r>
+        <w:t xml:space="preserve"> kunne ha sin egen</w:t>
+      </w:r>
+      <w:r>
+        <w:t xml:space="preserve"> lokale</w:t>
+      </w:r>
+      <w:r>
+        <w:t xml:space="preserve"> ’</w:t>
+      </w:r>
+      <w:proofErr w:type="spellStart"/>
+      <w:r>
+        <w:t>topic</w:t>
+      </w:r>
+      <w:proofErr w:type="spellEnd"/>
+      <w:r>
+        <w:t>’-</w:t>
+      </w:r>
+      <w:proofErr w:type="spellStart"/>
+      <w:r>
+        <w:t>branch</w:t>
+      </w:r>
+      <w:proofErr w:type="spellEnd"/>
+      <w:r>
+        <w:t xml:space="preserve"> å kode</w:t>
+      </w:r>
+      <w:r>
+        <w:t xml:space="preserve"> opp</w:t>
+      </w:r>
+      <w:r>
+        <w:t xml:space="preserve"> mot. </w:t>
+      </w:r>
+      <w:r>
+        <w:t xml:space="preserve">Slik håpet vi å kunne kode hver for oss uten å komme i konflikt med hverandres kode. </w:t>
+      </w:r>
+      <w:r>
+        <w:t>For eksempel hadde vi en egen database-</w:t>
+      </w:r>
+      <w:proofErr w:type="spellStart"/>
+      <w:r>
+        <w:t>branch</w:t>
+      </w:r>
+      <w:proofErr w:type="spellEnd"/>
+      <w:r>
+        <w:t xml:space="preserve"> som database ansvarlig hadde ansvar for. Så hvis noe i database </w:t>
+      </w:r>
+      <w:r>
+        <w:t>skulle utbedres, lagde utvikleren</w:t>
+      </w:r>
+      <w:r>
+        <w:t xml:space="preserve"> </w:t>
+      </w:r>
+      <w:r>
+        <w:t xml:space="preserve">en </w:t>
+      </w:r>
+      <w:r>
+        <w:t>&lt;</w:t>
+      </w:r>
+      <w:proofErr w:type="spellStart"/>
+      <w:r>
+        <w:t>topic</w:t>
+      </w:r>
+      <w:proofErr w:type="spellEnd"/>
+      <w:r>
+        <w:t>&gt;-&lt;</w:t>
+      </w:r>
+      <w:proofErr w:type="spellStart"/>
+      <w:r>
+        <w:t>subtopic</w:t>
+      </w:r>
+      <w:proofErr w:type="spellEnd"/>
+      <w:r>
+        <w:t>&gt;</w:t>
+      </w:r>
+      <w:r>
+        <w:t>,</w:t>
+      </w:r>
+      <w:r>
+        <w:t xml:space="preserve"> </w:t>
+      </w:r>
+      <w:r>
+        <w:t xml:space="preserve">for eksempel </w:t>
+      </w:r>
+      <w:r>
+        <w:t>d</w:t>
+      </w:r>
+      <w:r>
+        <w:t>atabase-</w:t>
+      </w:r>
+      <w:r>
+        <w:t>vare</w:t>
+      </w:r>
+      <w:r>
+        <w:t>. Når vare-tabellen da var</w:t>
+      </w:r>
+      <w:r>
+        <w:t xml:space="preserve"> implementert, flettet utvikler database-</w:t>
+      </w:r>
+      <w:r>
+        <w:t>vare</w:t>
+      </w:r>
+      <w:r>
+        <w:t xml:space="preserve"> inn i database</w:t>
+      </w:r>
+      <w:r>
+        <w:t>-</w:t>
+      </w:r>
+      <w:proofErr w:type="spellStart"/>
+      <w:r>
+        <w:t>branchen</w:t>
+      </w:r>
+      <w:proofErr w:type="spellEnd"/>
+      <w:r>
+        <w:t>.</w:t>
+      </w:r>
+      <w:r>
+        <w:t xml:space="preserve"> For å kunne dele denne koden, ble den nylig oppdaterte database-</w:t>
+      </w:r>
+      <w:proofErr w:type="spellStart"/>
+      <w:r>
+        <w:t>branchen</w:t>
+      </w:r>
+      <w:proofErr w:type="spellEnd"/>
+      <w:r>
+        <w:t xml:space="preserve"> pushet til</w:t>
+      </w:r>
+      <w:r>
+        <w:t xml:space="preserve"> et</w:t>
+      </w:r>
+      <w:r>
+        <w:t xml:space="preserve"> sentral</w:t>
+      </w:r>
+      <w:r>
+        <w:t xml:space="preserve">t </w:t>
+      </w:r>
+      <w:proofErr w:type="spellStart"/>
+      <w:r>
+        <w:t>repo</w:t>
+      </w:r>
+      <w:proofErr w:type="spellEnd"/>
+      <w:r>
+        <w:t xml:space="preserve"> på</w:t>
+      </w:r>
+      <w:r>
+        <w:t xml:space="preserve"> </w:t>
+      </w:r>
+      <w:proofErr w:type="spellStart"/>
+      <w:r>
+        <w:t>Github</w:t>
+      </w:r>
+      <w:proofErr w:type="spellEnd"/>
+      <w:r>
+        <w:t xml:space="preserve"> slik at vi kunne dele koden med andre.</w:t>
+      </w:r>
+      <w:r>
+        <w:t xml:space="preserve"> </w:t>
+      </w:r>
+      <w:r>
+        <w:t xml:space="preserve">Da kunne han som </w:t>
+      </w:r>
+      <w:proofErr w:type="spellStart"/>
+      <w:r>
+        <w:t>gitmaster</w:t>
+      </w:r>
+      <w:proofErr w:type="spellEnd"/>
+      <w:r>
+        <w:t xml:space="preserve"> hente ned alle aktuelle oppdateringer fra alle kollegaer, flette det inn i master-treet. For så legge det ut på </w:t>
+      </w:r>
+      <w:proofErr w:type="spellStart"/>
+      <w:r>
+        <w:t>github</w:t>
+      </w:r>
+      <w:proofErr w:type="spellEnd"/>
+      <w:r>
+        <w:t xml:space="preserve"> igjen.</w:t>
+      </w:r>
+      <w:r>
+        <w:t xml:space="preserve"> Da kunne medlemmene oppdatere seg ved å hente siste kode fra </w:t>
+      </w:r>
+      <w:proofErr w:type="spellStart"/>
+      <w:r>
+        <w:t>gitmasters</w:t>
+      </w:r>
+      <w:proofErr w:type="spellEnd"/>
+      <w:r>
+        <w:t xml:space="preserve"> master-tre.</w:t>
+      </w:r>
+    </w:p>
+    <w:p/>
+    <w:p>
+      <w:r>
+        <w:t>Eksempel (fra kommando-linja):</w:t>
+      </w:r>
+    </w:p>
+    <w:p/>
+    <w:p>
+      <w:r>
+        <w:t>Gruppemedlemmet s</w:t>
+      </w:r>
+      <w:r>
+        <w:t xml:space="preserve">tarter med å oppdatere </w:t>
+      </w:r>
+      <w:r>
+        <w:t xml:space="preserve">sin </w:t>
+      </w:r>
+      <w:r>
+        <w:t>master-</w:t>
+      </w:r>
+      <w:proofErr w:type="spellStart"/>
+      <w:r>
+        <w:t>branch</w:t>
+      </w:r>
+      <w:proofErr w:type="spellEnd"/>
+      <w:r>
+        <w:t xml:space="preserve"> fra </w:t>
+      </w:r>
+      <w:proofErr w:type="spellStart"/>
+      <w:r>
+        <w:t>gitmaster</w:t>
+      </w:r>
+      <w:proofErr w:type="spellEnd"/>
+      <w:r>
+        <w:t>:</w:t>
+      </w:r>
+    </w:p>
+    <w:p>
+      <w:pPr>
+        <w:tabs>
+          <w:tab w:val="left" w:pos="916"/>
+          <w:tab w:val="left" w:pos="1832"/>
+          <w:tab w:val="left" w:pos="2748"/>
+          <w:tab w:val="left" w:pos="3664"/>
+          <w:tab w:val="left" w:pos="4192"/>
+          <w:tab w:val="left" w:pos="6412"/>
+          <w:tab w:val="left" w:pos="7328"/>
+          <w:tab w:val="left" w:pos="8244"/>
+          <w:tab w:val="left" w:pos="9160"/>
+          <w:tab w:val="left" w:pos="10076"/>
+          <w:tab w:val="left" w:pos="10992"/>
+          <w:tab w:val="left" w:pos="11908"/>
+          <w:tab w:val="left" w:pos="12824"/>
+          <w:tab w:val="left" w:pos="13740"/>
+          <w:tab w:val="left" w:pos="14656"/>
+        </w:tabs>
+        <w:rPr>
+          <w:rFonts w:ascii="Courier" w:hAnsi="Courier" w:cs="Courier"/>
+          <w:sz w:val="20"/>
+          <w:szCs w:val="20"/>
+        </w:rPr>
+      </w:pPr>
+      <w:proofErr w:type="spellStart"/>
+      <w:r>
+        <w:rPr>
+          <w:rFonts w:ascii="Courier" w:hAnsi="Courier" w:cs="Courier"/>
+          <w:sz w:val="20"/>
+          <w:szCs w:val="20"/>
+        </w:rPr>
+        <w:t>g</w:t>
+      </w:r>
+      <w:r>
+        <w:rPr>
+          <w:rFonts w:ascii="Courier" w:hAnsi="Courier" w:cs="Courier"/>
+          <w:sz w:val="20"/>
+          <w:szCs w:val="20"/>
+        </w:rPr>
+        <w:t>it</w:t>
+      </w:r>
+      <w:proofErr w:type="spellEnd"/>
+      <w:r>
+        <w:rPr>
+          <w:rFonts w:ascii="Courier" w:hAnsi="Courier" w:cs="Courier"/>
+          <w:sz w:val="20"/>
+          <w:szCs w:val="20"/>
+        </w:rPr>
+        <w:t xml:space="preserve"> pull</w:t>
+      </w:r>
+      <w:r>
+        <w:rPr>
+          <w:rFonts w:ascii="Courier" w:hAnsi="Courier" w:cs="Courier"/>
+          <w:sz w:val="20"/>
+          <w:szCs w:val="20"/>
+        </w:rPr>
+        <w:tab/>
+      </w:r>
+    </w:p>
+    <w:p>
+      <w:r>
+        <w:t xml:space="preserve">Lager en ny </w:t>
+      </w:r>
+      <w:proofErr w:type="spellStart"/>
+      <w:r>
+        <w:t>branch</w:t>
+      </w:r>
+      <w:proofErr w:type="spellEnd"/>
+      <w:r>
+        <w:t>:</w:t>
+      </w:r>
+    </w:p>
+    <w:p>
+      <w:pPr>
+        <w:tabs>
+          <w:tab w:val="left" w:pos="916"/>
+          <w:tab w:val="left" w:pos="1832"/>
+          <w:tab w:val="left" w:pos="2748"/>
+          <w:tab w:val="left" w:pos="3664"/>
+          <w:tab w:val="left" w:pos="4192"/>
+          <w:tab w:val="left" w:pos="6412"/>
+          <w:tab w:val="left" w:pos="7328"/>
+          <w:tab w:val="left" w:pos="8244"/>
+          <w:tab w:val="left" w:pos="9160"/>
+          <w:tab w:val="left" w:pos="10076"/>
+          <w:tab w:val="left" w:pos="10992"/>
+          <w:tab w:val="left" w:pos="11908"/>
+          <w:tab w:val="left" w:pos="12824"/>
+          <w:tab w:val="left" w:pos="13740"/>
+          <w:tab w:val="left" w:pos="14656"/>
+        </w:tabs>
+        <w:rPr>
+          <w:rFonts w:ascii="Courier" w:hAnsi="Courier" w:cs="Courier"/>
+          <w:sz w:val="20"/>
+          <w:szCs w:val="20"/>
+        </w:rPr>
+      </w:pPr>
+      <w:proofErr w:type="spellStart"/>
+      <w:r>
+        <w:rPr>
+          <w:rFonts w:ascii="Courier" w:hAnsi="Courier" w:cs="Courier"/>
+          <w:sz w:val="20"/>
+          <w:szCs w:val="20"/>
+        </w:rPr>
+        <w:t>git</w:t>
+      </w:r>
+      <w:proofErr w:type="spellEnd"/>
+      <w:r>
+        <w:rPr>
+          <w:rFonts w:ascii="Courier" w:hAnsi="Courier" w:cs="Courier"/>
+          <w:sz w:val="20"/>
+          <w:szCs w:val="20"/>
+        </w:rPr>
+        <w:t xml:space="preserve"> </w:t>
+      </w:r>
+      <w:proofErr w:type="spellStart"/>
+      <w:r>
+        <w:rPr>
+          <w:rFonts w:ascii="Courier" w:hAnsi="Courier" w:cs="Courier"/>
+          <w:sz w:val="20"/>
+          <w:szCs w:val="20"/>
+        </w:rPr>
+        <w:t>branch</w:t>
+      </w:r>
+      <w:proofErr w:type="spellEnd"/>
+      <w:r>
+        <w:rPr>
+          <w:rFonts w:ascii="Courier" w:hAnsi="Courier" w:cs="Courier"/>
+          <w:sz w:val="20"/>
+          <w:szCs w:val="20"/>
+        </w:rPr>
+        <w:t xml:space="preserve"> database-vare master</w:t>
+      </w:r>
+      <w:r>
+        <w:rPr>
+          <w:rFonts w:ascii="Courier" w:hAnsi="Courier" w:cs="Courier"/>
+          <w:sz w:val="20"/>
+          <w:szCs w:val="20"/>
+        </w:rPr>
+        <w:tab/>
+      </w:r>
+    </w:p>
+    <w:p>
+      <w:pPr>
+        <w:pStyle w:val="HTMLPreformatted"/>
+        <w:rPr>
+          <w:rStyle w:val="HTMLCode"/>
+          <w:rFonts w:asciiTheme="minorHAnsi" w:hAnsiTheme="minorHAnsi"/>
+          <w:sz w:val="24"/>
+          <w:szCs w:val="24"/>
+        </w:rPr>
+      </w:pPr>
+      <w:r>
+        <w:rPr>
+          <w:rStyle w:val="HTMLCode"/>
+          <w:rFonts w:asciiTheme="minorHAnsi" w:hAnsiTheme="minorHAnsi"/>
+          <w:sz w:val="24"/>
+          <w:szCs w:val="24"/>
+        </w:rPr>
+        <w:t xml:space="preserve">Sjekker ut ny </w:t>
+      </w:r>
+      <w:proofErr w:type="spellStart"/>
+      <w:r>
+        <w:rPr>
+          <w:rStyle w:val="HTMLCode"/>
+          <w:rFonts w:asciiTheme="minorHAnsi" w:hAnsiTheme="minorHAnsi"/>
+          <w:sz w:val="24"/>
+          <w:szCs w:val="24"/>
+        </w:rPr>
+        <w:t>branch</w:t>
+      </w:r>
+      <w:proofErr w:type="spellEnd"/>
+      <w:r>
+        <w:rPr>
+          <w:rStyle w:val="HTMLCode"/>
+          <w:rFonts w:asciiTheme="minorHAnsi" w:hAnsiTheme="minorHAnsi"/>
+          <w:sz w:val="24"/>
+          <w:szCs w:val="24"/>
+        </w:rPr>
+        <w:t>:</w:t>
+      </w:r>
+    </w:p>
+    <w:p>
+      <w:pPr>
+        <w:pStyle w:val="HTMLPreformatted"/>
+        <w:rPr>
+          <w:rStyle w:val="HTMLCode"/>
+        </w:rPr>
+      </w:pPr>
+      <w:proofErr w:type="spellStart"/>
+      <w:r>
+        <w:rPr>
+          <w:rStyle w:val="HTMLCode"/>
+        </w:rPr>
+        <w:t>git</w:t>
+      </w:r>
+      <w:proofErr w:type="spellEnd"/>
+      <w:r>
+        <w:rPr>
+          <w:rStyle w:val="HTMLCode"/>
+        </w:rPr>
+        <w:t xml:space="preserve"> </w:t>
+      </w:r>
+      <w:proofErr w:type="spellStart"/>
+      <w:r>
+        <w:rPr>
+          <w:rStyle w:val="HTMLCode"/>
+        </w:rPr>
+        <w:t>checkout</w:t>
+      </w:r>
+      <w:proofErr w:type="spellEnd"/>
+      <w:r>
+        <w:rPr>
+          <w:rStyle w:val="HTMLCode"/>
+        </w:rPr>
+        <w:t xml:space="preserve"> database-vare</w:t>
+      </w:r>
+    </w:p>
+    <w:p>
+      <w:pPr>
+        <w:pStyle w:val="HTMLPreformatted"/>
+        <w:rPr>
+          <w:rStyle w:val="HTMLCode"/>
+          <w:rFonts w:asciiTheme="minorHAnsi" w:hAnsiTheme="minorHAnsi"/>
+          <w:sz w:val="24"/>
+          <w:szCs w:val="24"/>
+        </w:rPr>
+      </w:pPr>
+      <w:r>
+        <w:rPr>
+          <w:rStyle w:val="HTMLCode"/>
+          <w:rFonts w:asciiTheme="minorHAnsi" w:hAnsiTheme="minorHAnsi"/>
+          <w:sz w:val="24"/>
+          <w:szCs w:val="24"/>
+        </w:rPr>
+        <w:t>Legger til forandringer, men en beskrivende log.</w:t>
+      </w:r>
+    </w:p>
+    <w:p>
+      <w:pPr>
+        <w:pStyle w:val="HTMLPreformatted"/>
+      </w:pPr>
+      <w:proofErr w:type="spellStart"/>
+      <w:r>
+        <w:rPr>
+          <w:rStyle w:val="HTMLCode"/>
+        </w:rPr>
+        <w:t>git</w:t>
+      </w:r>
+      <w:proofErr w:type="spellEnd"/>
+      <w:r>
+        <w:rPr>
+          <w:rStyle w:val="HTMLCode"/>
+        </w:rPr>
+        <w:t xml:space="preserve"> </w:t>
+      </w:r>
+      <w:proofErr w:type="spellStart"/>
+      <w:r>
+        <w:rPr>
+          <w:rStyle w:val="HTMLCode"/>
+        </w:rPr>
+        <w:t>commit</w:t>
+      </w:r>
+      <w:proofErr w:type="spellEnd"/>
+      <w:r>
+        <w:rPr>
+          <w:rStyle w:val="HTMLCode"/>
+        </w:rPr>
+        <w:t xml:space="preserve"> -a -m 'vi kan nå hente ut varer fra database'</w:t>
+      </w:r>
+    </w:p>
+    <w:p>
+      <w:pPr>
+        <w:pStyle w:val="HTMLPreformatted"/>
+        <w:rPr>
+          <w:rStyle w:val="HTMLCode"/>
+          <w:rFonts w:asciiTheme="minorHAnsi" w:hAnsiTheme="minorHAnsi"/>
+          <w:sz w:val="24"/>
+          <w:szCs w:val="24"/>
+        </w:rPr>
+      </w:pPr>
+      <w:r>
+        <w:rPr>
+          <w:rStyle w:val="HTMLCode"/>
+          <w:rFonts w:asciiTheme="minorHAnsi" w:hAnsiTheme="minorHAnsi"/>
+          <w:sz w:val="24"/>
+          <w:szCs w:val="24"/>
+        </w:rPr>
+        <w:t xml:space="preserve">Del den nye </w:t>
+      </w:r>
+      <w:proofErr w:type="spellStart"/>
+      <w:r>
+        <w:rPr>
+          <w:rStyle w:val="HTMLCode"/>
+          <w:rFonts w:asciiTheme="minorHAnsi" w:hAnsiTheme="minorHAnsi"/>
+          <w:sz w:val="24"/>
+          <w:szCs w:val="24"/>
+        </w:rPr>
+        <w:t>branchen</w:t>
+      </w:r>
+      <w:proofErr w:type="spellEnd"/>
+      <w:r>
+        <w:rPr>
+          <w:rStyle w:val="HTMLCode"/>
+          <w:rFonts w:asciiTheme="minorHAnsi" w:hAnsiTheme="minorHAnsi"/>
+          <w:sz w:val="24"/>
+          <w:szCs w:val="24"/>
+        </w:rPr>
+        <w:t xml:space="preserve"> med </w:t>
+      </w:r>
+      <w:proofErr w:type="spellStart"/>
+      <w:r>
+        <w:rPr>
+          <w:rStyle w:val="HTMLCode"/>
+          <w:rFonts w:asciiTheme="minorHAnsi" w:hAnsiTheme="minorHAnsi"/>
+          <w:sz w:val="24"/>
+          <w:szCs w:val="24"/>
+        </w:rPr>
+        <w:t>gitmaster</w:t>
+      </w:r>
+      <w:proofErr w:type="spellEnd"/>
+      <w:r>
+        <w:rPr>
+          <w:rStyle w:val="HTMLCode"/>
+          <w:rFonts w:asciiTheme="minorHAnsi" w:hAnsiTheme="minorHAnsi"/>
+          <w:sz w:val="24"/>
+          <w:szCs w:val="24"/>
+        </w:rPr>
+        <w:t>:</w:t>
+      </w:r>
+    </w:p>
+    <w:p>
+      <w:pPr>
+        <w:pStyle w:val="HTMLPreformatted"/>
+        <w:rPr>
+          <w:rStyle w:val="HTMLCode"/>
+        </w:rPr>
+      </w:pPr>
+      <w:proofErr w:type="spellStart"/>
+      <w:r>
+        <w:rPr>
+          <w:rStyle w:val="HTMLCode"/>
+        </w:rPr>
+        <w:t>git</w:t>
+      </w:r>
+      <w:proofErr w:type="spellEnd"/>
+      <w:r>
+        <w:rPr>
+          <w:rStyle w:val="HTMLCode"/>
+        </w:rPr>
+        <w:t xml:space="preserve"> </w:t>
+      </w:r>
+      <w:r>
+        <w:rPr>
+          <w:rStyle w:val="HTMLCode"/>
+        </w:rPr>
+        <w:t>push</w:t>
+      </w:r>
+      <w:r>
+        <w:rPr>
+          <w:rStyle w:val="HTMLCode"/>
+        </w:rPr>
+        <w:t xml:space="preserve"> </w:t>
+      </w:r>
+      <w:proofErr w:type="spellStart"/>
+      <w:r>
+        <w:rPr>
+          <w:rStyle w:val="HTMLCode"/>
+        </w:rPr>
+        <w:t>origin</w:t>
+      </w:r>
+      <w:proofErr w:type="spellEnd"/>
+      <w:r>
+        <w:rPr>
+          <w:rStyle w:val="HTMLCode"/>
+        </w:rPr>
+        <w:t xml:space="preserve"> master</w:t>
+      </w:r>
+    </w:p>
+    <w:p>
+      <w:pPr>
+        <w:pStyle w:val="HTMLPreformatted"/>
+        <w:rPr>
+          <w:rStyle w:val="HTMLCode"/>
+          <w:rFonts w:asciiTheme="minorHAnsi" w:hAnsiTheme="minorHAnsi"/>
+          <w:sz w:val="24"/>
+          <w:szCs w:val="24"/>
+        </w:rPr>
+      </w:pPr>
+    </w:p>
+    <w:p>
+      <w:pPr>
+        <w:pStyle w:val="HTMLPreformatted"/>
+        <w:rPr>
+          <w:rStyle w:val="HTMLCode"/>
+          <w:rFonts w:asciiTheme="minorHAnsi" w:hAnsiTheme="minorHAnsi"/>
+          <w:sz w:val="24"/>
+          <w:szCs w:val="24"/>
+        </w:rPr>
+      </w:pPr>
+      <w:proofErr w:type="spellStart"/>
+      <w:r>
+        <w:rPr>
+          <w:rStyle w:val="HTMLCode"/>
+          <w:rFonts w:asciiTheme="minorHAnsi" w:hAnsiTheme="minorHAnsi"/>
+          <w:sz w:val="24"/>
+          <w:szCs w:val="24"/>
+        </w:rPr>
+        <w:t>G</w:t>
+      </w:r>
+      <w:r>
+        <w:rPr>
+          <w:rStyle w:val="HTMLCode"/>
+          <w:rFonts w:asciiTheme="minorHAnsi" w:hAnsiTheme="minorHAnsi"/>
+          <w:sz w:val="24"/>
+          <w:szCs w:val="24"/>
+        </w:rPr>
+        <w:t>itmaster</w:t>
+      </w:r>
+      <w:proofErr w:type="spellEnd"/>
+      <w:r>
+        <w:rPr>
+          <w:rStyle w:val="HTMLCode"/>
+          <w:rFonts w:asciiTheme="minorHAnsi" w:hAnsiTheme="minorHAnsi"/>
+          <w:sz w:val="24"/>
+          <w:szCs w:val="24"/>
+        </w:rPr>
+        <w:t xml:space="preserve"> henter ned ny kode og deler den med andre</w:t>
+      </w:r>
+      <w:r>
+        <w:rPr>
+          <w:rStyle w:val="HTMLCode"/>
+          <w:rFonts w:asciiTheme="minorHAnsi" w:hAnsiTheme="minorHAnsi"/>
+          <w:sz w:val="24"/>
+          <w:szCs w:val="24"/>
+        </w:rPr>
+        <w:t>:</w:t>
+      </w:r>
+    </w:p>
+    <w:p>
+      <w:pPr>
+        <w:pStyle w:val="HTMLPreformatted"/>
+        <w:rPr>
+          <w:rStyle w:val="HTMLCode"/>
+        </w:rPr>
+      </w:pPr>
+      <w:proofErr w:type="spellStart"/>
+      <w:r>
+        <w:rPr>
+          <w:rStyle w:val="HTMLCode"/>
+        </w:rPr>
+        <w:t>git</w:t>
+      </w:r>
+      <w:proofErr w:type="spellEnd"/>
+      <w:r>
+        <w:rPr>
+          <w:rStyle w:val="HTMLCode"/>
+        </w:rPr>
+        <w:t xml:space="preserve"> </w:t>
+      </w:r>
+      <w:proofErr w:type="spellStart"/>
+      <w:r>
+        <w:rPr>
+          <w:rStyle w:val="HTMLCode"/>
+        </w:rPr>
+        <w:t>fetch</w:t>
+      </w:r>
+      <w:proofErr w:type="spellEnd"/>
+      <w:r>
+        <w:rPr>
+          <w:rStyle w:val="HTMLCode"/>
+        </w:rPr>
+        <w:t xml:space="preserve"> </w:t>
+      </w:r>
+      <w:r>
+        <w:rPr>
+          <w:rStyle w:val="HTMLCode"/>
+        </w:rPr>
+        <w:t>-</w:t>
+      </w:r>
+      <w:r>
+        <w:rPr>
+          <w:rStyle w:val="HTMLCode"/>
+        </w:rPr>
+        <w:t>-all</w:t>
+      </w:r>
+    </w:p>
+    <w:p>
+      <w:pPr>
+        <w:pStyle w:val="HTMLPreformatted"/>
+        <w:rPr>
+          <w:rStyle w:val="HTMLCode"/>
+        </w:rPr>
+      </w:pPr>
+      <w:proofErr w:type="spellStart"/>
+      <w:r>
+        <w:rPr>
+          <w:rStyle w:val="HTMLCode"/>
+        </w:rPr>
+        <w:t>git</w:t>
+      </w:r>
+      <w:proofErr w:type="spellEnd"/>
+      <w:r>
+        <w:rPr>
+          <w:rStyle w:val="HTMLCode"/>
+        </w:rPr>
+        <w:t xml:space="preserve"> </w:t>
+      </w:r>
+      <w:proofErr w:type="spellStart"/>
+      <w:r>
+        <w:rPr>
+          <w:rStyle w:val="HTMLCode"/>
+        </w:rPr>
+        <w:t>merge</w:t>
+      </w:r>
+      <w:proofErr w:type="spellEnd"/>
+      <w:r>
+        <w:rPr>
+          <w:rStyle w:val="HTMLCode"/>
+        </w:rPr>
+        <w:t xml:space="preserve"> </w:t>
+      </w:r>
+      <w:proofErr w:type="spellStart"/>
+      <w:r>
+        <w:rPr>
+          <w:rStyle w:val="HTMLCode"/>
+        </w:rPr>
+        <w:t>medlemx</w:t>
+      </w:r>
+      <w:proofErr w:type="spellEnd"/>
+      <w:r>
+        <w:rPr>
+          <w:rStyle w:val="HTMLCode"/>
+        </w:rPr>
+        <w:t>/database-vare</w:t>
+      </w:r>
+    </w:p>
+    <w:p>
+      <w:pPr>
+        <w:pStyle w:val="HTMLPreformatted"/>
+        <w:rPr>
+          <w:rStyle w:val="HTMLCode"/>
+        </w:rPr>
+      </w:pPr>
+      <w:proofErr w:type="spellStart"/>
+      <w:r>
+        <w:rPr>
+          <w:rStyle w:val="HTMLCode"/>
+        </w:rPr>
+        <w:t>git</w:t>
+      </w:r>
+      <w:proofErr w:type="spellEnd"/>
+      <w:r>
+        <w:rPr>
+          <w:rStyle w:val="HTMLCode"/>
+        </w:rPr>
+        <w:t xml:space="preserve"> push </w:t>
+      </w:r>
+      <w:proofErr w:type="spellStart"/>
+      <w:r>
+        <w:rPr>
+          <w:rStyle w:val="HTMLCode"/>
+        </w:rPr>
+        <w:t>origin</w:t>
+      </w:r>
+      <w:proofErr w:type="spellEnd"/>
+      <w:r>
+        <w:rPr>
+          <w:rStyle w:val="HTMLCode"/>
+        </w:rPr>
+        <w:t xml:space="preserve"> master</w:t>
+      </w:r>
+    </w:p>
+    <w:p>
+      <w:pPr>
+        <w:pStyle w:val="HTMLPreformatted"/>
+        <w:tabs>
+          <w:tab w:val="clear" w:pos="916"/>
+          <w:tab w:val="clear" w:pos="1832"/>
+          <w:tab w:val="clear" w:pos="2748"/>
+          <w:tab w:val="clear" w:pos="3664"/>
+          <w:tab w:val="clear" w:pos="4580"/>
+          <w:tab w:val="clear" w:pos="5496"/>
+          <w:tab w:val="clear" w:pos="6412"/>
+          <w:tab w:val="clear" w:pos="7328"/>
+          <w:tab w:val="clear" w:pos="8244"/>
+          <w:tab w:val="clear" w:pos="9160"/>
+          <w:tab w:val="clear" w:pos="10076"/>
+          <w:tab w:val="clear" w:pos="10992"/>
+          <w:tab w:val="clear" w:pos="11908"/>
+          <w:tab w:val="clear" w:pos="12824"/>
+          <w:tab w:val="clear" w:pos="13740"/>
+          <w:tab w:val="clear" w:pos="14656"/>
+          <w:tab w:val="left" w:pos="720"/>
+        </w:tabs>
+      </w:pPr>
+    </w:p>
+    <w:p/>
     <w:sectPr>
       <w:pgSz w:w="11900" w:h="16840"/>
       <w:pgMar w:top="1440" w:right="1800" w:bottom="1440" w:left="1800" w:header="708" w:footer="708" w:gutter="0"/>
@@ -711,6 +2125,113 @@
     </w:sectPr>
   </w:body>
 </w:document>
+</file>
+
+<file path=word/endnotes.xml><?xml version="1.0" encoding="utf-8"?>
+<w:endnotes xmlns:wpc="http://schemas.microsoft.com/office/word/2010/wordprocessingCanvas" xmlns:mo="http://schemas.microsoft.com/office/mac/office/2008/main" xmlns:mc="http://schemas.openxmlformats.org/markup-compatibility/2006" xmlns:mv="urn:schemas-microsoft-com:mac:vml" xmlns:o="urn:schemas-microsoft-com:office:office" xmlns:r="http://schemas.openxmlformats.org/officeDocument/2006/relationships" xmlns:m="http://schemas.openxmlformats.org/officeDocument/2006/math" xmlns:v="urn:schemas-microsoft-com:vml" xmlns:wp14="http://schemas.microsoft.com/office/word/2010/wordprocessingDrawing" xmlns:wp="http://schemas.openxmlformats.org/drawingml/2006/wordprocessingDrawing" xmlns:w10="urn:schemas-microsoft-com:office:word" xmlns:w="http://schemas.openxmlformats.org/wordprocessingml/2006/main" xmlns:w14="http://schemas.microsoft.com/office/word/2010/wordml" xmlns:wpg="http://schemas.microsoft.com/office/word/2010/wordprocessingGroup" xmlns:wpi="http://schemas.microsoft.com/office/word/2010/wordprocessingInk" xmlns:wne="http://schemas.microsoft.com/office/word/2006/wordml" xmlns:wps="http://schemas.microsoft.com/office/word/2010/wordprocessingShape" mc:Ignorable="w14 wp14">
+  <w:endnote w:type="separator" w:id="-1">
+    <w:p>
+      <w:r>
+        <w:separator/>
+      </w:r>
+    </w:p>
+  </w:endnote>
+  <w:endnote w:type="continuationSeparator" w:id="0">
+    <w:p>
+      <w:r>
+        <w:continuationSeparator/>
+      </w:r>
+    </w:p>
+  </w:endnote>
+</w:endnotes>
+</file>
+
+<file path=word/footnotes.xml><?xml version="1.0" encoding="utf-8"?>
+<w:footnotes xmlns:wpc="http://schemas.microsoft.com/office/word/2010/wordprocessingCanvas" xmlns:mo="http://schemas.microsoft.com/office/mac/office/2008/main" xmlns:mc="http://schemas.openxmlformats.org/markup-compatibility/2006" xmlns:mv="urn:schemas-microsoft-com:mac:vml" xmlns:o="urn:schemas-microsoft-com:office:office" xmlns:r="http://schemas.openxmlformats.org/officeDocument/2006/relationships" xmlns:m="http://schemas.openxmlformats.org/officeDocument/2006/math" xmlns:v="urn:schemas-microsoft-com:vml" xmlns:wp14="http://schemas.microsoft.com/office/word/2010/wordprocessingDrawing" xmlns:wp="http://schemas.openxmlformats.org/drawingml/2006/wordprocessingDrawing" xmlns:w10="urn:schemas-microsoft-com:office:word" xmlns:w="http://schemas.openxmlformats.org/wordprocessingml/2006/main" xmlns:w14="http://schemas.microsoft.com/office/word/2010/wordml" xmlns:wpg="http://schemas.microsoft.com/office/word/2010/wordprocessingGroup" xmlns:wpi="http://schemas.microsoft.com/office/word/2010/wordprocessingInk" xmlns:wne="http://schemas.microsoft.com/office/word/2006/wordml" xmlns:wps="http://schemas.microsoft.com/office/word/2010/wordprocessingShape" mc:Ignorable="w14 wp14">
+  <w:footnote w:type="separator" w:id="-1">
+    <w:p>
+      <w:r>
+        <w:separator/>
+      </w:r>
+    </w:p>
+  </w:footnote>
+  <w:footnote w:type="continuationSeparator" w:id="0">
+    <w:p>
+      <w:r>
+        <w:continuationSeparator/>
+      </w:r>
+    </w:p>
+  </w:footnote>
+  <w:footnote w:id="1">
+    <w:p>
+      <w:pPr>
+        <w:pStyle w:val="FootnoteText"/>
+      </w:pPr>
+      <w:r>
+        <w:rPr>
+          <w:rStyle w:val="FootnoteReference"/>
+        </w:rPr>
+        <w:footnoteRef/>
+      </w:r>
+      <w:r>
+        <w:t xml:space="preserve"> </w:t>
+      </w:r>
+      <w:hyperlink r:id="rId1" w:history="1">
+        <w:r>
+          <w:rPr>
+            <w:rStyle w:val="Hyperlink"/>
+          </w:rPr>
+          <w:t>http://java.sun.com/products/jfc/tsc/articles/architecture/</w:t>
+        </w:r>
+      </w:hyperlink>
+    </w:p>
+    <w:p>
+      <w:pPr>
+        <w:pStyle w:val="FootnoteText"/>
+      </w:pPr>
+    </w:p>
+    <w:p>
+      <w:pPr>
+        <w:pStyle w:val="FootnoteText"/>
+      </w:pPr>
+      <w:hyperlink r:id="rId2" w:history="1">
+        <w:r>
+          <w:rPr>
+            <w:rStyle w:val="Hyperlink"/>
+          </w:rPr>
+          <w:t>http://en.wikipedia.o</w:t>
+        </w:r>
+        <w:r>
+          <w:rPr>
+            <w:rStyle w:val="Hyperlink"/>
+          </w:rPr>
+          <w:t>r</w:t>
+        </w:r>
+        <w:r>
+          <w:rPr>
+            <w:rStyle w:val="Hyperlink"/>
+          </w:rPr>
+          <w:t>g/wiki/Model%E2%80%93view%E2%80%93controller</w:t>
+        </w:r>
+      </w:hyperlink>
+    </w:p>
+    <w:p>
+      <w:pPr>
+        <w:pStyle w:val="FootnoteText"/>
+      </w:pPr>
+    </w:p>
+    <w:p>
+      <w:pPr>
+        <w:pStyle w:val="FootnoteText"/>
+      </w:pPr>
+    </w:p>
+    <w:p>
+      <w:pPr>
+        <w:pStyle w:val="FootnoteText"/>
+      </w:pPr>
+    </w:p>
+  </w:footnote>
+</w:footnotes>
 </file>
 
 <file path=word/styles.xml><?xml version="1.0" encoding="utf-8"?>
@@ -872,7 +2393,6 @@
   <w:style w:type="character" w:default="1" w:styleId="DefaultParagraphFont">
     <w:name w:val="Default Paragraph Font"/>
     <w:uiPriority w:val="1"/>
-    <w:semiHidden/>
     <w:unhideWhenUsed/>
   </w:style>
   <w:style w:type="table" w:default="1" w:styleId="TableNormal">
@@ -895,6 +2415,154 @@
     <w:uiPriority w:val="99"/>
     <w:semiHidden/>
     <w:unhideWhenUsed/>
+  </w:style>
+  <w:style w:type="paragraph" w:styleId="Header">
+    <w:name w:val="header"/>
+    <w:basedOn w:val="Normal"/>
+    <w:link w:val="HeaderChar"/>
+    <w:uiPriority w:val="99"/>
+    <w:unhideWhenUsed/>
+    <w:rsid w:val="00157D90"/>
+    <w:pPr>
+      <w:tabs>
+        <w:tab w:val="center" w:pos="4153"/>
+        <w:tab w:val="right" w:pos="8306"/>
+      </w:tabs>
+    </w:pPr>
+  </w:style>
+  <w:style w:type="character" w:customStyle="1" w:styleId="HeaderChar">
+    <w:name w:val="Header Char"/>
+    <w:basedOn w:val="DefaultParagraphFont"/>
+    <w:link w:val="Header"/>
+    <w:uiPriority w:val="99"/>
+    <w:rsid w:val="00157D90"/>
+  </w:style>
+  <w:style w:type="paragraph" w:styleId="Footer">
+    <w:name w:val="footer"/>
+    <w:basedOn w:val="Normal"/>
+    <w:link w:val="FooterChar"/>
+    <w:uiPriority w:val="99"/>
+    <w:unhideWhenUsed/>
+    <w:rsid w:val="00157D90"/>
+    <w:pPr>
+      <w:tabs>
+        <w:tab w:val="center" w:pos="4153"/>
+        <w:tab w:val="right" w:pos="8306"/>
+      </w:tabs>
+    </w:pPr>
+  </w:style>
+  <w:style w:type="character" w:customStyle="1" w:styleId="FooterChar">
+    <w:name w:val="Footer Char"/>
+    <w:basedOn w:val="DefaultParagraphFont"/>
+    <w:link w:val="Footer"/>
+    <w:uiPriority w:val="99"/>
+    <w:rsid w:val="00157D90"/>
+  </w:style>
+  <w:style w:type="paragraph" w:styleId="FootnoteText">
+    <w:name w:val="footnote text"/>
+    <w:basedOn w:val="Normal"/>
+    <w:link w:val="FootnoteTextChar"/>
+    <w:uiPriority w:val="99"/>
+    <w:unhideWhenUsed/>
+    <w:rsid w:val="00C81067"/>
+  </w:style>
+  <w:style w:type="character" w:customStyle="1" w:styleId="FootnoteTextChar">
+    <w:name w:val="Footnote Text Char"/>
+    <w:basedOn w:val="DefaultParagraphFont"/>
+    <w:link w:val="FootnoteText"/>
+    <w:uiPriority w:val="99"/>
+    <w:rsid w:val="00C81067"/>
+  </w:style>
+  <w:style w:type="character" w:styleId="FootnoteReference">
+    <w:name w:val="footnote reference"/>
+    <w:basedOn w:val="DefaultParagraphFont"/>
+    <w:uiPriority w:val="99"/>
+    <w:unhideWhenUsed/>
+    <w:rsid w:val="00C81067"/>
+    <w:rPr>
+      <w:vertAlign w:val="superscript"/>
+    </w:rPr>
+  </w:style>
+  <w:style w:type="character" w:styleId="Hyperlink">
+    <w:name w:val="Hyperlink"/>
+    <w:basedOn w:val="DefaultParagraphFont"/>
+    <w:uiPriority w:val="99"/>
+    <w:unhideWhenUsed/>
+    <w:rsid w:val="00B35964"/>
+    <w:rPr>
+      <w:color w:val="0000FF" w:themeColor="hyperlink"/>
+      <w:u w:val="single"/>
+    </w:rPr>
+  </w:style>
+  <w:style w:type="character" w:styleId="FollowedHyperlink">
+    <w:name w:val="FollowedHyperlink"/>
+    <w:basedOn w:val="DefaultParagraphFont"/>
+    <w:uiPriority w:val="99"/>
+    <w:semiHidden/>
+    <w:unhideWhenUsed/>
+    <w:rsid w:val="00700045"/>
+    <w:rPr>
+      <w:color w:val="800080" w:themeColor="followedHyperlink"/>
+      <w:u w:val="single"/>
+    </w:rPr>
+  </w:style>
+  <w:style w:type="paragraph" w:styleId="HTMLPreformatted">
+    <w:name w:val="HTML Preformatted"/>
+    <w:basedOn w:val="Normal"/>
+    <w:link w:val="HTMLPreformattedChar"/>
+    <w:uiPriority w:val="99"/>
+    <w:unhideWhenUsed/>
+    <w:rsid w:val="00B04EC7"/>
+    <w:pPr>
+      <w:tabs>
+        <w:tab w:val="left" w:pos="916"/>
+        <w:tab w:val="left" w:pos="1832"/>
+        <w:tab w:val="left" w:pos="2748"/>
+        <w:tab w:val="left" w:pos="3664"/>
+        <w:tab w:val="left" w:pos="4580"/>
+        <w:tab w:val="left" w:pos="5496"/>
+        <w:tab w:val="left" w:pos="6412"/>
+        <w:tab w:val="left" w:pos="7328"/>
+        <w:tab w:val="left" w:pos="8244"/>
+        <w:tab w:val="left" w:pos="9160"/>
+        <w:tab w:val="left" w:pos="10076"/>
+        <w:tab w:val="left" w:pos="10992"/>
+        <w:tab w:val="left" w:pos="11908"/>
+        <w:tab w:val="left" w:pos="12824"/>
+        <w:tab w:val="left" w:pos="13740"/>
+        <w:tab w:val="left" w:pos="14656"/>
+      </w:tabs>
+    </w:pPr>
+    <w:rPr>
+      <w:rFonts w:ascii="Courier" w:hAnsi="Courier" w:cs="Courier"/>
+      <w:sz w:val="20"/>
+      <w:szCs w:val="20"/>
+    </w:rPr>
+  </w:style>
+  <w:style w:type="character" w:customStyle="1" w:styleId="HTMLPreformattedChar">
+    <w:name w:val="HTML Preformatted Char"/>
+    <w:basedOn w:val="DefaultParagraphFont"/>
+    <w:link w:val="HTMLPreformatted"/>
+    <w:uiPriority w:val="99"/>
+    <w:rsid w:val="00B04EC7"/>
+    <w:rPr>
+      <w:rFonts w:ascii="Courier" w:hAnsi="Courier" w:cs="Courier"/>
+      <w:sz w:val="20"/>
+      <w:szCs w:val="20"/>
+    </w:rPr>
+  </w:style>
+  <w:style w:type="character" w:styleId="HTMLCode">
+    <w:name w:val="HTML Code"/>
+    <w:basedOn w:val="DefaultParagraphFont"/>
+    <w:uiPriority w:val="99"/>
+    <w:semiHidden/>
+    <w:unhideWhenUsed/>
+    <w:rsid w:val="00B04EC7"/>
+    <w:rPr>
+      <w:rFonts w:ascii="Courier" w:eastAsiaTheme="minorEastAsia" w:hAnsi="Courier" w:cs="Courier"/>
+      <w:sz w:val="20"/>
+      <w:szCs w:val="20"/>
+    </w:rPr>
   </w:style>
 </w:styles>
 </file>
@@ -1058,7 +2726,6 @@
   <w:style w:type="character" w:default="1" w:styleId="DefaultParagraphFont">
     <w:name w:val="Default Paragraph Font"/>
     <w:uiPriority w:val="1"/>
-    <w:semiHidden/>
     <w:unhideWhenUsed/>
   </w:style>
   <w:style w:type="table" w:default="1" w:styleId="TableNormal">
@@ -1081,6 +2748,154 @@
     <w:uiPriority w:val="99"/>
     <w:semiHidden/>
     <w:unhideWhenUsed/>
+  </w:style>
+  <w:style w:type="paragraph" w:styleId="Header">
+    <w:name w:val="header"/>
+    <w:basedOn w:val="Normal"/>
+    <w:link w:val="HeaderChar"/>
+    <w:uiPriority w:val="99"/>
+    <w:unhideWhenUsed/>
+    <w:rsid w:val="00157D90"/>
+    <w:pPr>
+      <w:tabs>
+        <w:tab w:val="center" w:pos="4153"/>
+        <w:tab w:val="right" w:pos="8306"/>
+      </w:tabs>
+    </w:pPr>
+  </w:style>
+  <w:style w:type="character" w:customStyle="1" w:styleId="HeaderChar">
+    <w:name w:val="Header Char"/>
+    <w:basedOn w:val="DefaultParagraphFont"/>
+    <w:link w:val="Header"/>
+    <w:uiPriority w:val="99"/>
+    <w:rsid w:val="00157D90"/>
+  </w:style>
+  <w:style w:type="paragraph" w:styleId="Footer">
+    <w:name w:val="footer"/>
+    <w:basedOn w:val="Normal"/>
+    <w:link w:val="FooterChar"/>
+    <w:uiPriority w:val="99"/>
+    <w:unhideWhenUsed/>
+    <w:rsid w:val="00157D90"/>
+    <w:pPr>
+      <w:tabs>
+        <w:tab w:val="center" w:pos="4153"/>
+        <w:tab w:val="right" w:pos="8306"/>
+      </w:tabs>
+    </w:pPr>
+  </w:style>
+  <w:style w:type="character" w:customStyle="1" w:styleId="FooterChar">
+    <w:name w:val="Footer Char"/>
+    <w:basedOn w:val="DefaultParagraphFont"/>
+    <w:link w:val="Footer"/>
+    <w:uiPriority w:val="99"/>
+    <w:rsid w:val="00157D90"/>
+  </w:style>
+  <w:style w:type="paragraph" w:styleId="FootnoteText">
+    <w:name w:val="footnote text"/>
+    <w:basedOn w:val="Normal"/>
+    <w:link w:val="FootnoteTextChar"/>
+    <w:uiPriority w:val="99"/>
+    <w:unhideWhenUsed/>
+    <w:rsid w:val="00C81067"/>
+  </w:style>
+  <w:style w:type="character" w:customStyle="1" w:styleId="FootnoteTextChar">
+    <w:name w:val="Footnote Text Char"/>
+    <w:basedOn w:val="DefaultParagraphFont"/>
+    <w:link w:val="FootnoteText"/>
+    <w:uiPriority w:val="99"/>
+    <w:rsid w:val="00C81067"/>
+  </w:style>
+  <w:style w:type="character" w:styleId="FootnoteReference">
+    <w:name w:val="footnote reference"/>
+    <w:basedOn w:val="DefaultParagraphFont"/>
+    <w:uiPriority w:val="99"/>
+    <w:unhideWhenUsed/>
+    <w:rsid w:val="00C81067"/>
+    <w:rPr>
+      <w:vertAlign w:val="superscript"/>
+    </w:rPr>
+  </w:style>
+  <w:style w:type="character" w:styleId="Hyperlink">
+    <w:name w:val="Hyperlink"/>
+    <w:basedOn w:val="DefaultParagraphFont"/>
+    <w:uiPriority w:val="99"/>
+    <w:unhideWhenUsed/>
+    <w:rsid w:val="00B35964"/>
+    <w:rPr>
+      <w:color w:val="0000FF" w:themeColor="hyperlink"/>
+      <w:u w:val="single"/>
+    </w:rPr>
+  </w:style>
+  <w:style w:type="character" w:styleId="FollowedHyperlink">
+    <w:name w:val="FollowedHyperlink"/>
+    <w:basedOn w:val="DefaultParagraphFont"/>
+    <w:uiPriority w:val="99"/>
+    <w:semiHidden/>
+    <w:unhideWhenUsed/>
+    <w:rsid w:val="00700045"/>
+    <w:rPr>
+      <w:color w:val="800080" w:themeColor="followedHyperlink"/>
+      <w:u w:val="single"/>
+    </w:rPr>
+  </w:style>
+  <w:style w:type="paragraph" w:styleId="HTMLPreformatted">
+    <w:name w:val="HTML Preformatted"/>
+    <w:basedOn w:val="Normal"/>
+    <w:link w:val="HTMLPreformattedChar"/>
+    <w:uiPriority w:val="99"/>
+    <w:unhideWhenUsed/>
+    <w:rsid w:val="00B04EC7"/>
+    <w:pPr>
+      <w:tabs>
+        <w:tab w:val="left" w:pos="916"/>
+        <w:tab w:val="left" w:pos="1832"/>
+        <w:tab w:val="left" w:pos="2748"/>
+        <w:tab w:val="left" w:pos="3664"/>
+        <w:tab w:val="left" w:pos="4580"/>
+        <w:tab w:val="left" w:pos="5496"/>
+        <w:tab w:val="left" w:pos="6412"/>
+        <w:tab w:val="left" w:pos="7328"/>
+        <w:tab w:val="left" w:pos="8244"/>
+        <w:tab w:val="left" w:pos="9160"/>
+        <w:tab w:val="left" w:pos="10076"/>
+        <w:tab w:val="left" w:pos="10992"/>
+        <w:tab w:val="left" w:pos="11908"/>
+        <w:tab w:val="left" w:pos="12824"/>
+        <w:tab w:val="left" w:pos="13740"/>
+        <w:tab w:val="left" w:pos="14656"/>
+      </w:tabs>
+    </w:pPr>
+    <w:rPr>
+      <w:rFonts w:ascii="Courier" w:hAnsi="Courier" w:cs="Courier"/>
+      <w:sz w:val="20"/>
+      <w:szCs w:val="20"/>
+    </w:rPr>
+  </w:style>
+  <w:style w:type="character" w:customStyle="1" w:styleId="HTMLPreformattedChar">
+    <w:name w:val="HTML Preformatted Char"/>
+    <w:basedOn w:val="DefaultParagraphFont"/>
+    <w:link w:val="HTMLPreformatted"/>
+    <w:uiPriority w:val="99"/>
+    <w:rsid w:val="00B04EC7"/>
+    <w:rPr>
+      <w:rFonts w:ascii="Courier" w:hAnsi="Courier" w:cs="Courier"/>
+      <w:sz w:val="20"/>
+      <w:szCs w:val="20"/>
+    </w:rPr>
+  </w:style>
+  <w:style w:type="character" w:styleId="HTMLCode">
+    <w:name w:val="HTML Code"/>
+    <w:basedOn w:val="DefaultParagraphFont"/>
+    <w:uiPriority w:val="99"/>
+    <w:semiHidden/>
+    <w:unhideWhenUsed/>
+    <w:rsid w:val="00B04EC7"/>
+    <w:rPr>
+      <w:rFonts w:ascii="Courier" w:eastAsiaTheme="minorEastAsia" w:hAnsi="Courier" w:cs="Courier"/>
+      <w:sz w:val="20"/>
+      <w:szCs w:val="20"/>
+    </w:rPr>
   </w:style>
 </w:styles>
 </file>

</xml_diff>